<commit_message>
Completed till process states Lec 10
</commit_message>
<xml_diff>
--- a/Operating System by CodeHelp/Lec 8/misc.docx
+++ b/Operating System by CodeHelp/Lec 8/misc.docx
@@ -49,10 +49,7 @@
         <w:ind w:left="360"/>
       </w:pPr>
       <w:r>
-        <w:t>Register: Smallest unit of storage. It is a part of CPU itself</w:t>
-      </w:r>
-      <w:r>
-        <w:t xml:space="preserve">. It works very close to </w:t>
+        <w:t xml:space="preserve">Register: Smallest unit of storage. It is a part of CPU itself. It works very close to </w:t>
       </w:r>
       <w:proofErr w:type="spellStart"/>
       <w:r>
@@ -191,8 +188,6 @@
         </w:rPr>
         <w:t xml:space="preserve"> very often.</w:t>
       </w:r>
-      <w:bookmarkStart w:id="0" w:name="_GoBack"/>
-      <w:bookmarkEnd w:id="0"/>
     </w:p>
     <w:p>
       <w:pPr>
@@ -608,18 +603,16 @@
           <w:lang w:eastAsia="en-IN"/>
         </w:rPr>
       </w:pPr>
-      <w:proofErr w:type="spellStart"/>
-      <w:r>
-        <w:rPr>
-          <w:rFonts w:ascii="Arial" w:eastAsia="Times New Roman" w:hAnsi="Arial" w:cs="Arial"/>
-          <w:kern w:val="36"/>
-          <w:sz w:val="24"/>
-          <w:szCs w:val="24"/>
-          <w:lang w:eastAsia="en-IN"/>
-        </w:rPr>
-        <w:t>Harddisks</w:t>
-      </w:r>
-      <w:proofErr w:type="spellEnd"/>
+      <w:r>
+        <w:rPr>
+          <w:rFonts w:ascii="Arial" w:eastAsia="Times New Roman" w:hAnsi="Arial" w:cs="Arial"/>
+          <w:kern w:val="36"/>
+          <w:sz w:val="24"/>
+          <w:szCs w:val="24"/>
+          <w:lang w:eastAsia="en-IN"/>
+        </w:rPr>
+        <w:t>Hard disks</w:t>
+      </w:r>
       <w:r>
         <w:rPr>
           <w:rFonts w:ascii="Arial" w:eastAsia="Times New Roman" w:hAnsi="Arial" w:cs="Arial"/>
@@ -961,6 +954,8 @@
           <w:lang w:eastAsia="en-IN"/>
         </w:rPr>
       </w:pPr>
+      <w:bookmarkStart w:id="0" w:name="_GoBack"/>
+      <w:bookmarkEnd w:id="0"/>
     </w:p>
     <w:sectPr>
       <w:pgSz w:w="11906" w:h="16838"/>

</xml_diff>